<commit_message>
added description of price spikes to week 50 screen shots file
</commit_message>
<xml_diff>
--- a/Week_50_Commodity_Prices/Screenshot.docx
+++ b/Week_50_Commodity_Prices/Screenshot.docx
@@ -1,7 +1,313 @@
 
 <file path=word/document.xml><?xml version="1.0" encoding="utf-8"?>
-<w:document xmlns:wpc="http://schemas.microsoft.com/office/word/2010/wordprocessingCanvas" xmlns:cx="http://schemas.microsoft.com/office/drawing/2014/chartex" xmlns:cx1="http://schemas.microsoft.com/office/drawing/2015/9/8/chartex" xmlns:cx2="http://schemas.microsoft.com/office/drawing/2015/10/21/chartex" xmlns:cx3="http://schemas.microsoft.com/office/drawing/2016/5/9/chartex" xmlns:cx4="http://schemas.microsoft.com/office/drawing/2016/5/10/chartex" xmlns:cx5="http://schemas.microsoft.com/office/drawing/2016/5/11/chartex" xmlns:cx6="http://schemas.microsoft.com/office/drawing/2016/5/12/chartex" xmlns:cx7="http://schemas.microsoft.com/office/drawing/2016/5/13/chartex" xmlns:cx8="http://schemas.microsoft.com/office/drawing/2016/5/14/chartex" xmlns:mc="http://schemas.openxmlformats.org/markup-compatibility/2006" xmlns:aink="http://schemas.microsoft.com/office/drawing/2016/ink" xmlns:am3d="http://schemas.microsoft.com/office/drawing/2017/model3d" xmlns:o="urn:schemas-microsoft-com:office:office" xmlns:oel="http://schemas.microsoft.com/office/2019/extlst" xmlns:r="http://schemas.openxmlformats.org/officeDocument/2006/relationships" xmlns:m="http://schemas.openxmlformats.org/officeDocument/2006/math" xmlns:v="urn:schemas-microsoft-com:vml" xmlns:wp14="http://schemas.microsoft.com/office/word/2010/wordprocessingDrawing" xmlns:wp="http://schemas.openxmlformats.org/drawingml/2006/wordprocessingDrawing" xmlns:w10="urn:schemas-microsoft-com:office:word" xmlns:w="http://schemas.openxmlformats.org/wordprocessingml/2006/main" xmlns:w14="http://schemas.microsoft.com/office/word/2010/wordml" xmlns:w15="http://schemas.microsoft.com/office/word/2012/wordml" xmlns:w16cex="http://schemas.microsoft.com/office/word/2018/wordml/cex" xmlns:w16cid="http://schemas.microsoft.com/office/word/2016/wordml/cid" xmlns:w16="http://schemas.microsoft.com/office/word/2018/wordml" xmlns:w16du="http://schemas.microsoft.com/office/word/2023/wordml/word16du" xmlns:w16sdtdh="http://schemas.microsoft.com/office/word/2020/wordml/sdtdatahash" xmlns:w16se="http://schemas.microsoft.com/office/word/2015/wordml/symex" xmlns:wpg="http://schemas.microsoft.com/office/word/2010/wordprocessingGroup" xmlns:wpi="http://schemas.microsoft.com/office/word/2010/wordprocessingInk" xmlns:wne="http://schemas.microsoft.com/office/word/2006/wordml" xmlns:wps="http://schemas.microsoft.com/office/word/2010/wordprocessingShape" mc:Ignorable="w14 w15 w16se w16cid w16 w16cex w16sdtdh w16du wp14">
+<w:document xmlns:wpc="http://schemas.microsoft.com/office/word/2010/wordprocessingCanvas" xmlns:cx="http://schemas.microsoft.com/office/drawing/2014/chartex" xmlns:cx1="http://schemas.microsoft.com/office/drawing/2015/9/8/chartex" xmlns:cx2="http://schemas.microsoft.com/office/drawing/2015/10/21/chartex" xmlns:cx3="http://schemas.microsoft.com/office/drawing/2016/5/9/chartex" xmlns:cx4="http://schemas.microsoft.com/office/drawing/2016/5/10/chartex" xmlns:cx5="http://schemas.microsoft.com/office/drawing/2016/5/11/chartex" xmlns:cx6="http://schemas.microsoft.com/office/drawing/2016/5/12/chartex" xmlns:cx7="http://schemas.microsoft.com/office/drawing/2016/5/13/chartex" xmlns:cx8="http://schemas.microsoft.com/office/drawing/2016/5/14/chartex" xmlns:mc="http://schemas.openxmlformats.org/markup-compatibility/2006" xmlns:aink="http://schemas.microsoft.com/office/drawing/2016/ink" xmlns:am3d="http://schemas.microsoft.com/office/drawing/2017/model3d" xmlns:o="urn:schemas-microsoft-com:office:office" xmlns:oel="http://schemas.microsoft.com/office/2019/extlst" xmlns:r="http://schemas.openxmlformats.org/officeDocument/2006/relationships" xmlns:m="http://schemas.openxmlformats.org/officeDocument/2006/math" xmlns:v="urn:schemas-microsoft-com:vml" xmlns:wp14="http://schemas.microsoft.com/office/word/2010/wordprocessingDrawing" xmlns:wp="http://schemas.openxmlformats.org/drawingml/2006/wordprocessingDrawing" xmlns:w10="urn:schemas-microsoft-com:office:word" xmlns:w="http://schemas.openxmlformats.org/wordprocessingml/2006/main" xmlns:w14="http://schemas.microsoft.com/office/word/2010/wordml" xmlns:w15="http://schemas.microsoft.com/office/word/2012/wordml" xmlns:w16cex="http://schemas.microsoft.com/office/word/2018/wordml/cex" xmlns:w16cid="http://schemas.microsoft.com/office/word/2016/wordml/cid" xmlns:w16="http://schemas.microsoft.com/office/word/2018/wordml" xmlns:w16du="http://schemas.microsoft.com/office/word/2023/wordml/word16du" xmlns:w16sdtdh="http://schemas.microsoft.com/office/word/2020/wordml/sdtdatahash" xmlns:w16sdtfl="http://schemas.microsoft.com/office/word/2024/wordml/sdtformatlock" xmlns:w16se="http://schemas.microsoft.com/office/word/2015/wordml/symex" xmlns:wpg="http://schemas.microsoft.com/office/word/2010/wordprocessingGroup" xmlns:wpi="http://schemas.microsoft.com/office/word/2010/wordprocessingInk" xmlns:wne="http://schemas.microsoft.com/office/word/2006/wordml" xmlns:wps="http://schemas.microsoft.com/office/word/2010/wordprocessingShape" mc:Ignorable="w14 w15 w16se w16cid w16 w16cex w16sdtdh w16sdtfl w16du wp14">
   <w:body>
+    <w:p>
+      <w:pPr>
+        <w:rPr>
+          <w:sz w:val="16"/>
+          <w:szCs w:val="16"/>
+        </w:rPr>
+      </w:pPr>
+    </w:p>
+    <w:p>
+      <w:pPr>
+        <w:rPr>
+          <w:sz w:val="16"/>
+          <w:szCs w:val="16"/>
+        </w:rPr>
+      </w:pPr>
+      <w:r>
+        <w:rPr>
+          <w:sz w:val="16"/>
+          <w:szCs w:val="16"/>
+        </w:rPr>
+        <w:t>Coffee Price spikes</w:t>
+      </w:r>
+    </w:p>
+    <w:p>
+      <w:pPr>
+        <w:rPr>
+          <w:sz w:val="16"/>
+          <w:szCs w:val="16"/>
+        </w:rPr>
+      </w:pPr>
+      <w:r>
+        <w:rPr>
+          <w:sz w:val="16"/>
+          <w:szCs w:val="16"/>
+        </w:rPr>
+        <w:t>April 1977:</w:t>
+      </w:r>
+      <w:r>
+        <w:rPr>
+          <w:sz w:val="16"/>
+          <w:szCs w:val="16"/>
+        </w:rPr>
+        <w:t xml:space="preserve"> </w:t>
+      </w:r>
+      <w:r>
+        <w:rPr>
+          <w:sz w:val="16"/>
+          <w:szCs w:val="16"/>
+        </w:rPr>
+        <w:t xml:space="preserve"> Brazil</w:t>
+      </w:r>
+      <w:r>
+        <w:rPr>
+          <w:sz w:val="16"/>
+          <w:szCs w:val="16"/>
+        </w:rPr>
+        <w:t>ian frost</w:t>
+      </w:r>
+      <w:r>
+        <w:rPr>
+          <w:sz w:val="16"/>
+          <w:szCs w:val="16"/>
+        </w:rPr>
+        <w:t>:</w:t>
+      </w:r>
+      <w:r>
+        <w:rPr>
+          <w:sz w:val="16"/>
+          <w:szCs w:val="16"/>
+        </w:rPr>
+        <w:t xml:space="preserve"> </w:t>
+      </w:r>
+      <w:r>
+        <w:rPr>
+          <w:sz w:val="16"/>
+          <w:szCs w:val="16"/>
+        </w:rPr>
+        <w:t>The price of coffee in 1977 was approximately $0.69 per pound. However, due to factors such as frost destroying Brazil's coffee bean crops, coffee prices reached an all-time high, soaring to an inflation-adjusted price of $6.28 per pound</w:t>
+      </w:r>
+      <w:r>
+        <w:rPr>
+          <w:sz w:val="16"/>
+          <w:szCs w:val="16"/>
+        </w:rPr>
+        <w:t xml:space="preserve">, </w:t>
+      </w:r>
+      <w:r>
+        <w:rPr>
+          <w:sz w:val="16"/>
+          <w:szCs w:val="16"/>
+        </w:rPr>
+        <w:t>almost 1000% higher than today's prices. In the U.S., the retail price for roasted coffee reached $4.19 per pound in the Spring of 1977.</w:t>
+      </w:r>
+    </w:p>
+    <w:p>
+      <w:pPr>
+        <w:rPr>
+          <w:sz w:val="16"/>
+          <w:szCs w:val="16"/>
+        </w:rPr>
+      </w:pPr>
+      <w:r>
+        <w:rPr>
+          <w:sz w:val="16"/>
+          <w:szCs w:val="16"/>
+        </w:rPr>
+        <w:t>January 1986:</w:t>
+      </w:r>
+      <w:r>
+        <w:rPr>
+          <w:sz w:val="16"/>
+          <w:szCs w:val="16"/>
+        </w:rPr>
+        <w:t xml:space="preserve"> </w:t>
+      </w:r>
+      <w:r>
+        <w:rPr>
+          <w:sz w:val="16"/>
+          <w:szCs w:val="16"/>
+        </w:rPr>
+        <w:t xml:space="preserve">Brazilian frost: </w:t>
+      </w:r>
+      <w:r>
+        <w:rPr>
+          <w:sz w:val="16"/>
+          <w:szCs w:val="16"/>
+        </w:rPr>
+        <w:t xml:space="preserve">The initial reason for the increases, according to Donald </w:t>
+      </w:r>
+      <w:proofErr w:type="spellStart"/>
+      <w:r>
+        <w:rPr>
+          <w:sz w:val="16"/>
+          <w:szCs w:val="16"/>
+        </w:rPr>
+        <w:t>Schoenholt</w:t>
+      </w:r>
+      <w:proofErr w:type="spellEnd"/>
+      <w:r>
+        <w:rPr>
+          <w:sz w:val="16"/>
+          <w:szCs w:val="16"/>
+        </w:rPr>
+        <w:t>, founding chairman of the Specialty Coffee Association of America, a trade group of small specialty coffee shops and roasters, is ''the nervous, frightening climate'' in the coffee-growing world caused by news that frost in Brazil killed more than 40 percent of that country's coffee crop for sale in 1987. Brazil supplies one-third of all the coffee sold in the world.</w:t>
+      </w:r>
+    </w:p>
+    <w:p>
+      <w:pPr>
+        <w:rPr>
+          <w:sz w:val="16"/>
+          <w:szCs w:val="16"/>
+        </w:rPr>
+      </w:pPr>
+      <w:r>
+        <w:rPr>
+          <w:sz w:val="16"/>
+          <w:szCs w:val="16"/>
+        </w:rPr>
+        <w:t>September 1994:</w:t>
+      </w:r>
+      <w:r>
+        <w:rPr>
+          <w:sz w:val="16"/>
+          <w:szCs w:val="16"/>
+        </w:rPr>
+        <w:t xml:space="preserve"> </w:t>
+      </w:r>
+      <w:r>
+        <w:rPr>
+          <w:sz w:val="16"/>
+          <w:szCs w:val="16"/>
+        </w:rPr>
+        <w:t xml:space="preserve">Brazilian production drop: </w:t>
+      </w:r>
+      <w:r>
+        <w:rPr>
+          <w:sz w:val="16"/>
+          <w:szCs w:val="16"/>
+        </w:rPr>
+        <w:t>Now, prices are rising amid concern that Brazil's crop, the world's largest, will be smaller than expected. Brazil exported 77.3 million pounds of coffee in April, a 48 percent drop from March and the lowest monthly shipment since April 1989.</w:t>
+      </w:r>
+    </w:p>
+    <w:p>
+      <w:pPr>
+        <w:rPr>
+          <w:sz w:val="16"/>
+          <w:szCs w:val="16"/>
+        </w:rPr>
+      </w:pPr>
+      <w:r>
+        <w:rPr>
+          <w:sz w:val="16"/>
+          <w:szCs w:val="16"/>
+        </w:rPr>
+        <w:t>May 1997:</w:t>
+      </w:r>
+      <w:r>
+        <w:rPr>
+          <w:sz w:val="16"/>
+          <w:szCs w:val="16"/>
+        </w:rPr>
+        <w:t xml:space="preserve"> </w:t>
+      </w:r>
+      <w:r>
+        <w:rPr>
+          <w:sz w:val="16"/>
+          <w:szCs w:val="16"/>
+        </w:rPr>
+        <w:t xml:space="preserve">Speculation: </w:t>
+      </w:r>
+      <w:r>
+        <w:rPr>
+          <w:sz w:val="16"/>
+          <w:szCs w:val="16"/>
+        </w:rPr>
+        <w:t xml:space="preserve"> </w:t>
+      </w:r>
+      <w:r>
+        <w:rPr>
+          <w:sz w:val="16"/>
+          <w:szCs w:val="16"/>
+        </w:rPr>
+        <w:t>Coffee prices on Wednesday soared to a 20-year high, prompting Starbucks Corp. and Nestle to raise prices, on speculation that Brazil’s winter could bring damaging frost to the world’s largest crop, further reducing low global stockpiles.</w:t>
+      </w:r>
+    </w:p>
+    <w:p>
+      <w:pPr>
+        <w:rPr>
+          <w:sz w:val="16"/>
+          <w:szCs w:val="16"/>
+        </w:rPr>
+      </w:pPr>
+      <w:r>
+        <w:rPr>
+          <w:sz w:val="16"/>
+          <w:szCs w:val="16"/>
+        </w:rPr>
+        <w:t>April 2011</w:t>
+      </w:r>
+      <w:r>
+        <w:rPr>
+          <w:sz w:val="16"/>
+          <w:szCs w:val="16"/>
+        </w:rPr>
+        <w:t>:</w:t>
+      </w:r>
+      <w:r>
+        <w:rPr>
+          <w:sz w:val="16"/>
+          <w:szCs w:val="16"/>
+        </w:rPr>
+        <w:t xml:space="preserve"> </w:t>
+      </w:r>
+      <w:r>
+        <w:rPr>
+          <w:sz w:val="16"/>
+          <w:szCs w:val="16"/>
+        </w:rPr>
+        <w:t xml:space="preserve">Supply chain issues, market expansion: </w:t>
+      </w:r>
+      <w:r>
+        <w:rPr>
+          <w:sz w:val="16"/>
+          <w:szCs w:val="16"/>
+        </w:rPr>
+        <w:t>A drop in supplies of high-grade arabica coffee beans and a growing taste for upmarket coffee among the middle classes of China, Brazil, Indonesia and India are blamed for the sharp rise.</w:t>
+      </w:r>
+    </w:p>
+    <w:p>
+      <w:pPr>
+        <w:rPr>
+          <w:sz w:val="16"/>
+          <w:szCs w:val="16"/>
+        </w:rPr>
+      </w:pPr>
+      <w:r>
+        <w:rPr>
+          <w:sz w:val="16"/>
+          <w:szCs w:val="16"/>
+        </w:rPr>
+        <w:t>November 2024:</w:t>
+      </w:r>
+      <w:r>
+        <w:rPr>
+          <w:sz w:val="16"/>
+          <w:szCs w:val="16"/>
+        </w:rPr>
+        <w:t xml:space="preserve"> </w:t>
+      </w:r>
+      <w:r>
+        <w:rPr>
+          <w:sz w:val="16"/>
+          <w:szCs w:val="16"/>
+        </w:rPr>
+        <w:t xml:space="preserve">Supply chain disruption fears: </w:t>
+      </w:r>
+      <w:r>
+        <w:rPr>
+          <w:sz w:val="16"/>
+          <w:szCs w:val="16"/>
+        </w:rPr>
+        <w:t>COFFEE prices have surged to their highest levels since April 1977, driven by fears over supply disruptions in top-producing nations like Brazil and Vietnam, and the anticipation of the EU Deforestation Directive (EUDR)</w:t>
+      </w:r>
+    </w:p>
+    <w:p/>
+    <w:p/>
     <w:p>
       <w:r>
         <w:rPr>
@@ -51,6 +357,8 @@
         </w:drawing>
       </w:r>
     </w:p>
+    <w:p/>
+    <w:p/>
     <w:sectPr>
       <w:pgSz w:w="12240" w:h="15840"/>
       <w:pgMar w:top="1440" w:right="1440" w:bottom="1440" w:left="1440" w:header="720" w:footer="720" w:gutter="0"/>
@@ -62,7 +370,7 @@
 </file>
 
 <file path=word/styles.xml><?xml version="1.0" encoding="utf-8"?>
-<w:styles xmlns:mc="http://schemas.openxmlformats.org/markup-compatibility/2006" xmlns:r="http://schemas.openxmlformats.org/officeDocument/2006/relationships" xmlns:w="http://schemas.openxmlformats.org/wordprocessingml/2006/main" xmlns:w14="http://schemas.microsoft.com/office/word/2010/wordml" xmlns:w15="http://schemas.microsoft.com/office/word/2012/wordml" xmlns:w16cex="http://schemas.microsoft.com/office/word/2018/wordml/cex" xmlns:w16cid="http://schemas.microsoft.com/office/word/2016/wordml/cid" xmlns:w16="http://schemas.microsoft.com/office/word/2018/wordml" xmlns:w16du="http://schemas.microsoft.com/office/word/2023/wordml/word16du" xmlns:w16sdtdh="http://schemas.microsoft.com/office/word/2020/wordml/sdtdatahash" xmlns:w16se="http://schemas.microsoft.com/office/word/2015/wordml/symex" mc:Ignorable="w14 w15 w16se w16cid w16 w16cex w16sdtdh w16du">
+<w:styles xmlns:mc="http://schemas.openxmlformats.org/markup-compatibility/2006" xmlns:r="http://schemas.openxmlformats.org/officeDocument/2006/relationships" xmlns:w="http://schemas.openxmlformats.org/wordprocessingml/2006/main" xmlns:w14="http://schemas.microsoft.com/office/word/2010/wordml" xmlns:w15="http://schemas.microsoft.com/office/word/2012/wordml" xmlns:w16cex="http://schemas.microsoft.com/office/word/2018/wordml/cex" xmlns:w16cid="http://schemas.microsoft.com/office/word/2016/wordml/cid" xmlns:w16="http://schemas.microsoft.com/office/word/2018/wordml" xmlns:w16du="http://schemas.microsoft.com/office/word/2023/wordml/word16du" xmlns:w16sdtdh="http://schemas.microsoft.com/office/word/2020/wordml/sdtdatahash" xmlns:w16sdtfl="http://schemas.microsoft.com/office/word/2024/wordml/sdtformatlock" xmlns:w16se="http://schemas.microsoft.com/office/word/2015/wordml/symex" mc:Ignorable="w14 w15 w16se w16cid w16 w16cex w16sdtdh w16sdtfl w16du">
   <w:docDefaults>
     <w:rPrDefault>
       <w:rPr>

</xml_diff>

<commit_message>
improve week 50's hover info and screen shot
</commit_message>
<xml_diff>
--- a/Week_50_Commodity_Prices/Screenshot.docx
+++ b/Week_50_Commodity_Prices/Screenshot.docx
@@ -217,14 +217,7 @@
           <w:sz w:val="16"/>
           <w:szCs w:val="16"/>
         </w:rPr>
-        <w:t xml:space="preserve"> </w:t>
-      </w:r>
-      <w:r>
-        <w:rPr>
-          <w:sz w:val="16"/>
-          <w:szCs w:val="16"/>
-        </w:rPr>
-        <w:t>Coffee prices on Wednesday soared to a 20-year high, prompting Starbucks Corp. and Nestle to raise prices, on speculation that Brazil’s winter could bring damaging frost to the world’s largest crop, further reducing low global stockpiles.</w:t>
+        <w:t xml:space="preserve"> Coffee prices on Wednesday soared to a 20-year high, prompting Starbucks Corp. and Nestle to raise prices, on speculation that Brazil’s winter could bring damaging frost to the world’s largest crop, further reducing low global stockpiles.</w:t>
       </w:r>
     </w:p>
     <w:p>
@@ -306,18 +299,16 @@
         <w:t>COFFEE prices have surged to their highest levels since April 1977, driven by fears over supply disruptions in top-producing nations like Brazil and Vietnam, and the anticipation of the EU Deforestation Directive (EUDR)</w:t>
       </w:r>
     </w:p>
-    <w:p/>
-    <w:p/>
     <w:p>
       <w:r>
         <w:rPr>
           <w:noProof/>
         </w:rPr>
         <w:drawing>
-          <wp:inline distT="0" distB="0" distL="0" distR="0" wp14:anchorId="15E41CB1" wp14:editId="02C01EAF">
-            <wp:extent cx="3781016" cy="1654665"/>
-            <wp:effectExtent l="0" t="0" r="0" b="3175"/>
-            <wp:docPr id="1743617121" name="Picture 1" descr="A screenshot of a computer&#10;&#10;Description automatically generated"/>
+          <wp:inline distT="0" distB="0" distL="0" distR="0" wp14:anchorId="7018BF89" wp14:editId="0078D971">
+            <wp:extent cx="4845268" cy="2710180"/>
+            <wp:effectExtent l="0" t="0" r="0" b="0"/>
+            <wp:docPr id="42631877" name="Picture 1" descr="A screenshot of a computer&#10;&#10;Description automatically generated"/>
             <wp:cNvGraphicFramePr>
               <a:graphicFrameLocks xmlns:a="http://schemas.openxmlformats.org/drawingml/2006/main" noChangeAspect="1"/>
             </wp:cNvGraphicFramePr>
@@ -325,18 +316,18 @@
               <a:graphicData uri="http://schemas.openxmlformats.org/drawingml/2006/picture">
                 <pic:pic xmlns:pic="http://schemas.openxmlformats.org/drawingml/2006/picture">
                   <pic:nvPicPr>
-                    <pic:cNvPr id="1743617121" name="Picture 1" descr="A screenshot of a computer&#10;&#10;Description automatically generated"/>
+                    <pic:cNvPr id="42631877" name="Picture 1" descr="A screenshot of a computer&#10;&#10;Description automatically generated"/>
                     <pic:cNvPicPr/>
                   </pic:nvPicPr>
                   <pic:blipFill rotWithShape="1">
                     <a:blip r:embed="rId4"/>
-                    <a:srcRect l="9253" t="48696" r="27103" b="8020"/>
+                    <a:srcRect l="1796" t="8698" r="62140" b="41258"/>
                     <a:stretch/>
                   </pic:blipFill>
                   <pic:spPr bwMode="auto">
                     <a:xfrm>
                       <a:off x="0" y="0"/>
-                      <a:ext cx="3782757" cy="1655427"/>
+                      <a:ext cx="4855750" cy="2716043"/>
                     </a:xfrm>
                     <a:prstGeom prst="rect">
                       <a:avLst/>
@@ -357,6 +348,8 @@
         </w:drawing>
       </w:r>
     </w:p>
+    <w:p/>
+    <w:p/>
     <w:p/>
     <w:p/>
     <w:sectPr>

</xml_diff>